<commit_message>
Añadida Memoria sem__3 Completa
</commit_message>
<xml_diff>
--- a/Documentación/Memoria Travelook_sem3.docx
+++ b/Documentación/Memoria Travelook_sem3.docx
@@ -9,8 +9,11 @@
         <w:jc w:val="both"/>
         <w:rPr>
           <w:rFonts w:ascii="Roboto" w:hAnsi="Roboto"/>
-        </w:rPr>
-      </w:pPr>
+          <w:u w:val="single"/>
+        </w:rPr>
+      </w:pPr>
+      <w:bookmarkStart w:id="0" w:name="_GoBack"/>
+      <w:bookmarkEnd w:id="0"/>
     </w:p>
     <w:tbl>
       <w:tblPr>
@@ -899,8 +902,8 @@
           <w:rFonts w:ascii="Roboto" w:eastAsia="Oswald" w:hAnsi="Roboto" w:cs="Oswald"/>
         </w:rPr>
       </w:pPr>
-      <w:bookmarkStart w:id="0" w:name="_sqe556u8smwf" w:colFirst="0" w:colLast="0"/>
-      <w:bookmarkEnd w:id="0"/>
+      <w:bookmarkStart w:id="1" w:name="_sqe556u8smwf" w:colFirst="0" w:colLast="0"/>
+      <w:bookmarkEnd w:id="1"/>
       <w:r>
         <w:rPr>
           <w:rFonts w:ascii="Roboto" w:eastAsia="Oswald" w:hAnsi="Roboto" w:cs="Oswald"/>
@@ -2490,8 +2493,8 @@
           <w:rFonts w:ascii="Roboto" w:hAnsi="Roboto"/>
         </w:rPr>
       </w:pPr>
-      <w:bookmarkStart w:id="1" w:name="_fkog0qatq62y" w:colFirst="0" w:colLast="0"/>
-      <w:bookmarkEnd w:id="1"/>
+      <w:bookmarkStart w:id="2" w:name="_fkog0qatq62y" w:colFirst="0" w:colLast="0"/>
+      <w:bookmarkEnd w:id="2"/>
       <w:r>
         <w:rPr>
           <w:rFonts w:ascii="Roboto" w:eastAsia="Oswald" w:hAnsi="Roboto" w:cs="Oswald"/>
@@ -2646,8 +2649,8 @@
           <w:rFonts w:ascii="Roboto" w:eastAsia="Oswald" w:hAnsi="Roboto" w:cs="Oswald"/>
         </w:rPr>
       </w:pPr>
-      <w:bookmarkStart w:id="2" w:name="_adihv53mi8qn" w:colFirst="0" w:colLast="0"/>
-      <w:bookmarkEnd w:id="2"/>
+      <w:bookmarkStart w:id="3" w:name="_adihv53mi8qn" w:colFirst="0" w:colLast="0"/>
+      <w:bookmarkEnd w:id="3"/>
       <w:r>
         <w:rPr>
           <w:rFonts w:ascii="Roboto" w:eastAsia="Oswald" w:hAnsi="Roboto" w:cs="Oswald"/>
@@ -2712,8 +2715,8 @@
           <w:rFonts w:ascii="Roboto" w:eastAsia="Oswald" w:hAnsi="Roboto" w:cs="Oswald"/>
         </w:rPr>
       </w:pPr>
-      <w:bookmarkStart w:id="3" w:name="_mmqy1c3pk14u" w:colFirst="0" w:colLast="0"/>
-      <w:bookmarkEnd w:id="3"/>
+      <w:bookmarkStart w:id="4" w:name="_mmqy1c3pk14u" w:colFirst="0" w:colLast="0"/>
+      <w:bookmarkEnd w:id="4"/>
       <w:r>
         <w:rPr>
           <w:rFonts w:ascii="Roboto" w:eastAsia="Oswald" w:hAnsi="Roboto" w:cs="Oswald"/>
@@ -2790,8 +2793,8 @@
           <w:szCs w:val="24"/>
         </w:rPr>
       </w:pPr>
-      <w:bookmarkStart w:id="4" w:name="_hs2y6oykk91a" w:colFirst="0" w:colLast="0"/>
-      <w:bookmarkEnd w:id="4"/>
+      <w:bookmarkStart w:id="5" w:name="_hs2y6oykk91a" w:colFirst="0" w:colLast="0"/>
+      <w:bookmarkEnd w:id="5"/>
       <w:r>
         <w:rPr>
           <w:rFonts w:ascii="Roboto" w:eastAsia="Oswald" w:hAnsi="Roboto" w:cs="Oswald"/>
@@ -2828,8 +2831,8 @@
           <w:rFonts w:ascii="Roboto" w:eastAsia="Oswald" w:hAnsi="Roboto" w:cs="Oswald"/>
         </w:rPr>
       </w:pPr>
-      <w:bookmarkStart w:id="5" w:name="_zhy41lprp3l5" w:colFirst="0" w:colLast="0"/>
-      <w:bookmarkEnd w:id="5"/>
+      <w:bookmarkStart w:id="6" w:name="_zhy41lprp3l5" w:colFirst="0" w:colLast="0"/>
+      <w:bookmarkEnd w:id="6"/>
       <w:r>
         <w:rPr>
           <w:rFonts w:ascii="Roboto" w:eastAsia="Oswald" w:hAnsi="Roboto" w:cs="Oswald"/>
@@ -2874,8 +2877,8 @@
           <w:rFonts w:ascii="Roboto" w:eastAsia="Oswald" w:hAnsi="Roboto" w:cs="Oswald"/>
         </w:rPr>
       </w:pPr>
-      <w:bookmarkStart w:id="6" w:name="_cjul5g7dgtmx" w:colFirst="0" w:colLast="0"/>
-      <w:bookmarkEnd w:id="6"/>
+      <w:bookmarkStart w:id="7" w:name="_cjul5g7dgtmx" w:colFirst="0" w:colLast="0"/>
+      <w:bookmarkEnd w:id="7"/>
       <w:r>
         <w:rPr>
           <w:rFonts w:ascii="Roboto" w:eastAsia="Oswald" w:hAnsi="Roboto" w:cs="Oswald"/>
@@ -2892,8 +2895,8 @@
           <w:rFonts w:ascii="Roboto" w:hAnsi="Roboto"/>
         </w:rPr>
       </w:pPr>
-      <w:bookmarkStart w:id="7" w:name="_ah6wgq98vnch" w:colFirst="0" w:colLast="0"/>
-      <w:bookmarkEnd w:id="7"/>
+      <w:bookmarkStart w:id="8" w:name="_ah6wgq98vnch" w:colFirst="0" w:colLast="0"/>
+      <w:bookmarkEnd w:id="8"/>
       <w:r>
         <w:rPr>
           <w:rFonts w:ascii="Roboto" w:hAnsi="Roboto"/>
@@ -3041,8 +3044,8 @@
           <w:rFonts w:ascii="Roboto" w:eastAsia="Oswald" w:hAnsi="Roboto" w:cs="Oswald"/>
         </w:rPr>
       </w:pPr>
-      <w:bookmarkStart w:id="8" w:name="_uy4fd9rsvjrj" w:colFirst="0" w:colLast="0"/>
-      <w:bookmarkEnd w:id="8"/>
+      <w:bookmarkStart w:id="9" w:name="_uy4fd9rsvjrj" w:colFirst="0" w:colLast="0"/>
+      <w:bookmarkEnd w:id="9"/>
       <w:r>
         <w:rPr>
           <w:rFonts w:ascii="Roboto" w:eastAsia="Oswald" w:hAnsi="Roboto" w:cs="Oswald"/>
@@ -4050,8 +4053,8 @@
           <w:rFonts w:ascii="Roboto" w:eastAsia="Oswald" w:hAnsi="Roboto" w:cs="Oswald"/>
         </w:rPr>
       </w:pPr>
-      <w:bookmarkStart w:id="9" w:name="_fy2woxr782ha" w:colFirst="0" w:colLast="0"/>
-      <w:bookmarkEnd w:id="9"/>
+      <w:bookmarkStart w:id="10" w:name="_fy2woxr782ha" w:colFirst="0" w:colLast="0"/>
+      <w:bookmarkEnd w:id="10"/>
       <w:r>
         <w:rPr>
           <w:rFonts w:ascii="Roboto" w:eastAsia="Oswald" w:hAnsi="Roboto" w:cs="Oswald"/>
@@ -4524,8 +4527,8 @@
           <w:rFonts w:ascii="Roboto" w:eastAsia="Oswald" w:hAnsi="Roboto" w:cs="Oswald"/>
         </w:rPr>
       </w:pPr>
-      <w:bookmarkStart w:id="10" w:name="_sjhjka38rbsg" w:colFirst="0" w:colLast="0"/>
-      <w:bookmarkEnd w:id="10"/>
+      <w:bookmarkStart w:id="11" w:name="_sjhjka38rbsg" w:colFirst="0" w:colLast="0"/>
+      <w:bookmarkEnd w:id="11"/>
       <w:r>
         <w:rPr>
           <w:rFonts w:ascii="Roboto" w:eastAsia="Oswald" w:hAnsi="Roboto" w:cs="Oswald"/>
@@ -4627,8 +4630,8 @@
           <w:rFonts w:ascii="Roboto" w:eastAsia="Oswald" w:hAnsi="Roboto" w:cs="Oswald"/>
         </w:rPr>
       </w:pPr>
-      <w:bookmarkStart w:id="11" w:name="_48fwdmetqoec" w:colFirst="0" w:colLast="0"/>
-      <w:bookmarkEnd w:id="11"/>
+      <w:bookmarkStart w:id="12" w:name="_48fwdmetqoec" w:colFirst="0" w:colLast="0"/>
+      <w:bookmarkEnd w:id="12"/>
       <w:r>
         <w:rPr>
           <w:rFonts w:ascii="Roboto" w:eastAsia="Oswald" w:hAnsi="Roboto" w:cs="Oswald"/>
@@ -4645,8 +4648,8 @@
           <w:rFonts w:ascii="Roboto" w:eastAsia="Oswald" w:hAnsi="Roboto" w:cs="Oswald"/>
         </w:rPr>
       </w:pPr>
-      <w:bookmarkStart w:id="12" w:name="_l1sazu715hkj" w:colFirst="0" w:colLast="0"/>
-      <w:bookmarkEnd w:id="12"/>
+      <w:bookmarkStart w:id="13" w:name="_l1sazu715hkj" w:colFirst="0" w:colLast="0"/>
+      <w:bookmarkEnd w:id="13"/>
       <w:r>
         <w:rPr>
           <w:rFonts w:ascii="Roboto" w:eastAsia="Oswald" w:hAnsi="Roboto" w:cs="Oswald"/>
@@ -5249,8 +5252,8 @@
           <w:rFonts w:ascii="Roboto" w:eastAsia="Oswald" w:hAnsi="Roboto" w:cs="Oswald"/>
         </w:rPr>
       </w:pPr>
-      <w:bookmarkStart w:id="13" w:name="_jatqr63qeclc" w:colFirst="0" w:colLast="0"/>
-      <w:bookmarkEnd w:id="13"/>
+      <w:bookmarkStart w:id="14" w:name="_jatqr63qeclc" w:colFirst="0" w:colLast="0"/>
+      <w:bookmarkEnd w:id="14"/>
       <w:r>
         <w:rPr>
           <w:rFonts w:ascii="Roboto" w:eastAsia="Oswald" w:hAnsi="Roboto" w:cs="Oswald"/>
@@ -5297,8 +5300,8 @@
           <w:rFonts w:ascii="Roboto" w:hAnsi="Roboto"/>
         </w:rPr>
       </w:pPr>
-      <w:bookmarkStart w:id="14" w:name="_2p7hrnggzs2v" w:colFirst="0" w:colLast="0"/>
-      <w:bookmarkEnd w:id="14"/>
+      <w:bookmarkStart w:id="15" w:name="_2p7hrnggzs2v" w:colFirst="0" w:colLast="0"/>
+      <w:bookmarkEnd w:id="15"/>
     </w:p>
     <w:p>
       <w:pPr>
@@ -5433,8 +5436,8 @@
           <w:rFonts w:ascii="Roboto" w:eastAsia="Oswald" w:hAnsi="Roboto" w:cs="Oswald"/>
         </w:rPr>
       </w:pPr>
-      <w:bookmarkStart w:id="15" w:name="_l983linenazl" w:colFirst="0" w:colLast="0"/>
-      <w:bookmarkEnd w:id="15"/>
+      <w:bookmarkStart w:id="16" w:name="_l983linenazl" w:colFirst="0" w:colLast="0"/>
+      <w:bookmarkEnd w:id="16"/>
       <w:r>
         <w:rPr>
           <w:rFonts w:ascii="Roboto" w:eastAsia="Oswald" w:hAnsi="Roboto" w:cs="Oswald"/>
@@ -5628,8 +5631,6 @@
           <w:u w:val="single"/>
         </w:rPr>
       </w:pPr>
-      <w:bookmarkStart w:id="16" w:name="_GoBack"/>
-      <w:bookmarkEnd w:id="16"/>
     </w:p>
     <w:p>
       <w:pPr>
@@ -6292,7 +6293,7 @@
       <w:rPr>
         <w:noProof/>
       </w:rPr>
-      <w:t>15</w:t>
+      <w:t>14</w:t>
     </w:r>
     <w:r>
       <w:fldChar w:fldCharType="end"/>

</xml_diff>